<commit_message>
set eval FALSE for wordclim - ucdavies down
</commit_message>
<xml_diff>
--- a/summary.docx
+++ b/summary.docx
@@ -1226,7 +1226,19 @@
         <w:rPr>
           <w:rStyle w:val="NormalTok"/>
         </w:rPr>
-        <w:t xml:space="preserve">(magrittr)</w:t>
+        <w:t xml:space="preserve">(</w:t>
+      </w:r>
+      <w:r>
+        <w:rPr>
+          <w:rStyle w:val="StringTok"/>
+        </w:rPr>
+        <w:t xml:space="preserve">"magrittr"</w:t>
+      </w:r>
+      <w:r>
+        <w:rPr>
+          <w:rStyle w:val="NormalTok"/>
+        </w:rPr>
+        <w:t xml:space="preserve">)</w:t>
       </w:r>
       <w:r>
         <w:br w:type="textWrapping"/>
@@ -1469,7 +1481,7 @@
         <w:rPr>
           <w:rStyle w:val="StringTok"/>
         </w:rPr>
-        <w:t xml:space="preserve">"./Salix_webs.csv"</w:t>
+        <w:t xml:space="preserve">"./data/Salix_webs.csv"</w:t>
       </w:r>
       <w:r>
         <w:rPr>
@@ -4032,6 +4044,17 @@
     </w:p>
     <w:p>
       <w:pPr>
+        <w:pStyle w:val="SourceCode"/>
+      </w:pPr>
+      <w:r>
+        <w:rPr>
+          <w:rStyle w:val="VerbatimChar"/>
+        </w:rPr>
+        <w:t xml:space="preserve">## Loading required package: reshape2</w:t>
+      </w:r>
+    </w:p>
+    <w:p>
+      <w:pPr>
         <w:pStyle w:val="Heading3"/>
       </w:pPr>
       <w:bookmarkStart w:id="33" w:name="community-matrix"/>
@@ -4952,9 +4975,87 @@
         </w:rPr>
         <w:t xml:space="preserve">(rgdal)</w:t>
       </w:r>
-      <w:r>
-        <w:br w:type="textWrapping"/>
-      </w:r>
+    </w:p>
+    <w:p>
+      <w:pPr>
+        <w:pStyle w:val="SourceCode"/>
+      </w:pPr>
+      <w:r>
+        <w:rPr>
+          <w:rStyle w:val="VerbatimChar"/>
+        </w:rPr>
+        <w:t xml:space="preserve">## Loading required package: sp</w:t>
+      </w:r>
+    </w:p>
+    <w:p>
+      <w:pPr>
+        <w:pStyle w:val="SourceCode"/>
+      </w:pPr>
+      <w:r>
+        <w:rPr>
+          <w:rStyle w:val="VerbatimChar"/>
+        </w:rPr>
+        <w:t xml:space="preserve">## rgdal: version: 1.2-6, (SVN revision 651)</w:t>
+      </w:r>
+      <w:r>
+        <w:br w:type="textWrapping"/>
+      </w:r>
+      <w:r>
+        <w:rPr>
+          <w:rStyle w:val="VerbatimChar"/>
+        </w:rPr>
+        <w:t xml:space="preserve">##  Geospatial Data Abstraction Library extensions to R successfully loaded</w:t>
+      </w:r>
+      <w:r>
+        <w:br w:type="textWrapping"/>
+      </w:r>
+      <w:r>
+        <w:rPr>
+          <w:rStyle w:val="VerbatimChar"/>
+        </w:rPr>
+        <w:t xml:space="preserve">##  Loaded GDAL runtime: GDAL 1.11.5, released 2016/07/01</w:t>
+      </w:r>
+      <w:r>
+        <w:br w:type="textWrapping"/>
+      </w:r>
+      <w:r>
+        <w:rPr>
+          <w:rStyle w:val="VerbatimChar"/>
+        </w:rPr>
+        <w:t xml:space="preserve">##  Path to GDAL shared files: /usr/local/Cellar/gdal/1.11.5_1/share/gdal</w:t>
+      </w:r>
+      <w:r>
+        <w:br w:type="textWrapping"/>
+      </w:r>
+      <w:r>
+        <w:rPr>
+          <w:rStyle w:val="VerbatimChar"/>
+        </w:rPr>
+        <w:t xml:space="preserve">##  Loaded PROJ.4 runtime: Rel. 4.9.3, 15 August 2016, [PJ_VERSION: 493]</w:t>
+      </w:r>
+      <w:r>
+        <w:br w:type="textWrapping"/>
+      </w:r>
+      <w:r>
+        <w:rPr>
+          <w:rStyle w:val="VerbatimChar"/>
+        </w:rPr>
+        <w:t xml:space="preserve">##  Path to PROJ.4 shared files: (autodetected)</w:t>
+      </w:r>
+      <w:r>
+        <w:br w:type="textWrapping"/>
+      </w:r>
+      <w:r>
+        <w:rPr>
+          <w:rStyle w:val="VerbatimChar"/>
+        </w:rPr>
+        <w:t xml:space="preserve">##  Linking to sp version: 1.2-4</w:t>
+      </w:r>
+    </w:p>
+    <w:p>
+      <w:pPr>
+        <w:pStyle w:val="SourceCode"/>
+      </w:pPr>
       <w:r>
         <w:rPr>
           <w:rStyle w:val="KeywordTok"/>
@@ -4967,9 +5068,60 @@
         </w:rPr>
         <w:t xml:space="preserve">(raster)</w:t>
       </w:r>
-      <w:r>
-        <w:br w:type="textWrapping"/>
-      </w:r>
+    </w:p>
+    <w:p>
+      <w:pPr>
+        <w:pStyle w:val="SourceCode"/>
+      </w:pPr>
+      <w:r>
+        <w:rPr>
+          <w:rStyle w:val="VerbatimChar"/>
+        </w:rPr>
+        <w:t xml:space="preserve">## </w:t>
+      </w:r>
+      <w:r>
+        <w:br w:type="textWrapping"/>
+      </w:r>
+      <w:r>
+        <w:rPr>
+          <w:rStyle w:val="VerbatimChar"/>
+        </w:rPr>
+        <w:t xml:space="preserve">## Attaching package: 'raster'</w:t>
+      </w:r>
+    </w:p>
+    <w:p>
+      <w:pPr>
+        <w:pStyle w:val="SourceCode"/>
+      </w:pPr>
+      <w:r>
+        <w:rPr>
+          <w:rStyle w:val="VerbatimChar"/>
+        </w:rPr>
+        <w:t xml:space="preserve">## The following object is masked from 'package:magrittr':</w:t>
+      </w:r>
+      <w:r>
+        <w:br w:type="textWrapping"/>
+      </w:r>
+      <w:r>
+        <w:rPr>
+          <w:rStyle w:val="VerbatimChar"/>
+        </w:rPr>
+        <w:t xml:space="preserve">## </w:t>
+      </w:r>
+      <w:r>
+        <w:br w:type="textWrapping"/>
+      </w:r>
+      <w:r>
+        <w:rPr>
+          <w:rStyle w:val="VerbatimChar"/>
+        </w:rPr>
+        <w:t xml:space="preserve">##     extract</w:t>
+      </w:r>
+    </w:p>
+    <w:p>
+      <w:pPr>
+        <w:pStyle w:val="SourceCode"/>
+      </w:pPr>
       <w:r>
         <w:rPr>
           <w:rStyle w:val="KeywordTok"/>
@@ -5530,9 +5682,22 @@
         </w:rPr>
         <w:t xml:space="preserve">T)</w:t>
       </w:r>
-      <w:r>
-        <w:br w:type="textWrapping"/>
-      </w:r>
+    </w:p>
+    <w:p>
+      <w:pPr>
+        <w:pStyle w:val="SourceCode"/>
+      </w:pPr>
+      <w:r>
+        <w:rPr>
+          <w:rStyle w:val="VerbatimChar"/>
+        </w:rPr>
+        <w:t xml:space="preserve">## Loading required namespace: XML</w:t>
+      </w:r>
+    </w:p>
+    <w:p>
+      <w:pPr>
+        <w:pStyle w:val="SourceCode"/>
+      </w:pPr>
       <w:r>
         <w:rPr>
           <w:rStyle w:val="NormalTok"/>
@@ -5966,7 +6131,7 @@
           <wp:inline>
             <wp:extent cx="5334000" cy="4267200"/>
             <wp:effectExtent b="0" l="0" r="0" t="0"/>
-            <wp:docPr descr="" id="1" name="Picture"/>
+            <wp:docPr descr="" title="" id="1" name="Picture"/>
             <a:graphic>
               <a:graphicData uri="http://schemas.openxmlformats.org/drawingml/2006/picture">
                 <pic:pic>
@@ -6705,7 +6870,7 @@
           <wp:inline>
             <wp:extent cx="5334000" cy="4267200"/>
             <wp:effectExtent b="0" l="0" r="0" t="0"/>
-            <wp:docPr descr="" id="1" name="Picture"/>
+            <wp:docPr descr="" title="" id="1" name="Picture"/>
             <a:graphic>
               <a:graphicData uri="http://schemas.openxmlformats.org/drawingml/2006/picture">
                 <pic:pic>
@@ -7030,197 +7195,6 @@
     </w:p>
     <w:p>
       <w:pPr>
-        <w:pStyle w:val="SourceCode"/>
-      </w:pPr>
-      <w:r>
-        <w:rPr>
-          <w:rStyle w:val="VerbatimChar"/>
-        </w:rPr>
-        <w:t xml:space="preserve">## 'data.frame':    374 obs. of  20 variables:</w:t>
-      </w:r>
-      <w:r>
-        <w:br w:type="textWrapping"/>
-      </w:r>
-      <w:r>
-        <w:rPr>
-          <w:rStyle w:val="VerbatimChar"/>
-        </w:rPr>
-        <w:t xml:space="preserve">##  $ SITE : Factor w/ 374 levels "Ahrenshoop, Darß",..: 60 369 265 370 222 107 103 81 356 266 ...</w:t>
-      </w:r>
-      <w:r>
-        <w:br w:type="textWrapping"/>
-      </w:r>
-      <w:r>
-        <w:rPr>
-          <w:rStyle w:val="VerbatimChar"/>
-        </w:rPr>
-        <w:t xml:space="preserve">##  $ bio1 : num  28 0 29 27 -19 80 83 79 81 84 ...</w:t>
-      </w:r>
-      <w:r>
-        <w:br w:type="textWrapping"/>
-      </w:r>
-      <w:r>
-        <w:rPr>
-          <w:rStyle w:val="VerbatimChar"/>
-        </w:rPr>
-        <w:t xml:space="preserve">##  $ bio2 : num  81 68 83 84 55 66 64 57 55 68 ...</w:t>
-      </w:r>
-      <w:r>
-        <w:br w:type="textWrapping"/>
-      </w:r>
-      <w:r>
-        <w:rPr>
-          <w:rStyle w:val="VerbatimChar"/>
-        </w:rPr>
-        <w:t xml:space="preserve">##  $ bio3 : num  31 29 31 31 27 29 27 25 24 28 ...</w:t>
-      </w:r>
-      <w:r>
-        <w:br w:type="textWrapping"/>
-      </w:r>
-      <w:r>
-        <w:rPr>
-          <w:rStyle w:val="VerbatimChar"/>
-        </w:rPr>
-        <w:t xml:space="preserve">##  $ bio4 : num  6173 5686 6251 6233 5252 ...</w:t>
-      </w:r>
-      <w:r>
-        <w:br w:type="textWrapping"/>
-      </w:r>
-      <w:r>
-        <w:rPr>
-          <w:rStyle w:val="VerbatimChar"/>
-        </w:rPr>
-        <w:t xml:space="preserve">##  $ bio5 : num  161 119 163 164 87 205 205 187 189 212 ...</w:t>
-      </w:r>
-      <w:r>
-        <w:br w:type="textWrapping"/>
-      </w:r>
-      <w:r>
-        <w:rPr>
-          <w:rStyle w:val="VerbatimChar"/>
-        </w:rPr>
-        <w:t xml:space="preserve">##  $ bio6 : num  -94 -108 -97 -99 -115 -22 -26 -40 -33 -27 ...</w:t>
-      </w:r>
-      <w:r>
-        <w:br w:type="textWrapping"/>
-      </w:r>
-      <w:r>
-        <w:rPr>
-          <w:rStyle w:val="VerbatimChar"/>
-        </w:rPr>
-        <w:t xml:space="preserve">##  $ bio7 : num  255 227 260 263 202 227 231 227 222 239 ...</w:t>
-      </w:r>
-      <w:r>
-        <w:br w:type="textWrapping"/>
-      </w:r>
-      <w:r>
-        <w:rPr>
-          <w:rStyle w:val="VerbatimChar"/>
-        </w:rPr>
-        <w:t xml:space="preserve">##  $ bio8 : num  105 71 106 105 47 151 159 92 96 162 ...</w:t>
-      </w:r>
-      <w:r>
-        <w:br w:type="textWrapping"/>
-      </w:r>
-      <w:r>
-        <w:rPr>
-          <w:rStyle w:val="VerbatimChar"/>
-        </w:rPr>
-        <w:t xml:space="preserve">##  $ bio9 : num  -52 -71 -53 -54 -82 31 31 27 28 32 ...</w:t>
-      </w:r>
-      <w:r>
-        <w:br w:type="textWrapping"/>
-      </w:r>
-      <w:r>
-        <w:rPr>
-          <w:rStyle w:val="VerbatimChar"/>
-        </w:rPr>
-        <w:t xml:space="preserve">##  $ bio10: num  105 71 106 105 47 155 159 153 155 162 ...</w:t>
-      </w:r>
-      <w:r>
-        <w:br w:type="textWrapping"/>
-      </w:r>
-      <w:r>
-        <w:rPr>
-          <w:rStyle w:val="VerbatimChar"/>
-        </w:rPr>
-        <w:t xml:space="preserve">##  $ bio11: num  -52 -71 -53 -54 -82 6 7 6 8 6 ...</w:t>
-      </w:r>
-      <w:r>
-        <w:br w:type="textWrapping"/>
-      </w:r>
-      <w:r>
-        <w:rPr>
-          <w:rStyle w:val="VerbatimChar"/>
-        </w:rPr>
-        <w:t xml:space="preserve">##  $ bio12: num  1109 1217 1122 1044 1349 ...</w:t>
-      </w:r>
-      <w:r>
-        <w:br w:type="textWrapping"/>
-      </w:r>
-      <w:r>
-        <w:rPr>
-          <w:rStyle w:val="VerbatimChar"/>
-        </w:rPr>
-        <w:t xml:space="preserve">##  $ bio13: num  152 154 153 146 154 81 72 98 98 71 ...</w:t>
-      </w:r>
-      <w:r>
-        <w:br w:type="textWrapping"/>
-      </w:r>
-      <w:r>
-        <w:rPr>
-          <w:rStyle w:val="VerbatimChar"/>
-        </w:rPr>
-        <w:t xml:space="preserve">##  $ bio14: num  59 69 60 53 84 45 41 41 41 40 ...</w:t>
-      </w:r>
-      <w:r>
-        <w:br w:type="textWrapping"/>
-      </w:r>
-      <w:r>
-        <w:rPr>
-          <w:rStyle w:val="VerbatimChar"/>
-        </w:rPr>
-        <w:t xml:space="preserve">##  $ bio15: num  33 27 33 35 20 19 18 30 30 17 ...</w:t>
-      </w:r>
-      <w:r>
-        <w:br w:type="textWrapping"/>
-      </w:r>
-      <w:r>
-        <w:rPr>
-          <w:rStyle w:val="VerbatimChar"/>
-        </w:rPr>
-        <w:t xml:space="preserve">##  $ bio16: num  421 430 425 403 439 225 200 288 288 199 ...</w:t>
-      </w:r>
-      <w:r>
-        <w:br w:type="textWrapping"/>
-      </w:r>
-      <w:r>
-        <w:rPr>
-          <w:rStyle w:val="VerbatimChar"/>
-        </w:rPr>
-        <w:t xml:space="preserve">##  $ bio17: num  190 220 195 167 270 138 125 132 132 126 ...</w:t>
-      </w:r>
-      <w:r>
-        <w:br w:type="textWrapping"/>
-      </w:r>
-      <w:r>
-        <w:rPr>
-          <w:rStyle w:val="VerbatimChar"/>
-        </w:rPr>
-        <w:t xml:space="preserve">##  $ bio18: num  421 430 425 403 408 222 200 211 211 199 ...</w:t>
-      </w:r>
-      <w:r>
-        <w:br w:type="textWrapping"/>
-      </w:r>
-      <w:r>
-        <w:rPr>
-          <w:rStyle w:val="VerbatimChar"/>
-        </w:rPr>
-        <w:t xml:space="preserve">##  $ bio19: num  190 220 195 167 270 177 154 155 155 153 ...</w:t>
-      </w:r>
-    </w:p>
-    <w:p>
-      <w:pPr>
         <w:pStyle w:val="Heading2"/>
       </w:pPr>
       <w:bookmarkStart w:id="41" w:name="interaction-networks"/>
@@ -7253,9 +7227,147 @@
         </w:rPr>
         <w:t xml:space="preserve">(igraph)</w:t>
       </w:r>
-      <w:r>
-        <w:br w:type="textWrapping"/>
-      </w:r>
+    </w:p>
+    <w:p>
+      <w:pPr>
+        <w:pStyle w:val="SourceCode"/>
+      </w:pPr>
+      <w:r>
+        <w:rPr>
+          <w:rStyle w:val="VerbatimChar"/>
+        </w:rPr>
+        <w:t xml:space="preserve">## </w:t>
+      </w:r>
+      <w:r>
+        <w:br w:type="textWrapping"/>
+      </w:r>
+      <w:r>
+        <w:rPr>
+          <w:rStyle w:val="VerbatimChar"/>
+        </w:rPr>
+        <w:t xml:space="preserve">## Attaching package: 'igraph'</w:t>
+      </w:r>
+    </w:p>
+    <w:p>
+      <w:pPr>
+        <w:pStyle w:val="SourceCode"/>
+      </w:pPr>
+      <w:r>
+        <w:rPr>
+          <w:rStyle w:val="VerbatimChar"/>
+        </w:rPr>
+        <w:t xml:space="preserve">## The following object is masked from 'package:raster':</w:t>
+      </w:r>
+      <w:r>
+        <w:br w:type="textWrapping"/>
+      </w:r>
+      <w:r>
+        <w:rPr>
+          <w:rStyle w:val="VerbatimChar"/>
+        </w:rPr>
+        <w:t xml:space="preserve">## </w:t>
+      </w:r>
+      <w:r>
+        <w:br w:type="textWrapping"/>
+      </w:r>
+      <w:r>
+        <w:rPr>
+          <w:rStyle w:val="VerbatimChar"/>
+        </w:rPr>
+        <w:t xml:space="preserve">##     union</w:t>
+      </w:r>
+    </w:p>
+    <w:p>
+      <w:pPr>
+        <w:pStyle w:val="SourceCode"/>
+      </w:pPr>
+      <w:r>
+        <w:rPr>
+          <w:rStyle w:val="VerbatimChar"/>
+        </w:rPr>
+        <w:t xml:space="preserve">## The following object is masked from 'package:magrittr':</w:t>
+      </w:r>
+      <w:r>
+        <w:br w:type="textWrapping"/>
+      </w:r>
+      <w:r>
+        <w:rPr>
+          <w:rStyle w:val="VerbatimChar"/>
+        </w:rPr>
+        <w:t xml:space="preserve">## </w:t>
+      </w:r>
+      <w:r>
+        <w:br w:type="textWrapping"/>
+      </w:r>
+      <w:r>
+        <w:rPr>
+          <w:rStyle w:val="VerbatimChar"/>
+        </w:rPr>
+        <w:t xml:space="preserve">##     %&gt;%</w:t>
+      </w:r>
+    </w:p>
+    <w:p>
+      <w:pPr>
+        <w:pStyle w:val="SourceCode"/>
+      </w:pPr>
+      <w:r>
+        <w:rPr>
+          <w:rStyle w:val="VerbatimChar"/>
+        </w:rPr>
+        <w:t xml:space="preserve">## The following objects are masked from 'package:stats':</w:t>
+      </w:r>
+      <w:r>
+        <w:br w:type="textWrapping"/>
+      </w:r>
+      <w:r>
+        <w:rPr>
+          <w:rStyle w:val="VerbatimChar"/>
+        </w:rPr>
+        <w:t xml:space="preserve">## </w:t>
+      </w:r>
+      <w:r>
+        <w:br w:type="textWrapping"/>
+      </w:r>
+      <w:r>
+        <w:rPr>
+          <w:rStyle w:val="VerbatimChar"/>
+        </w:rPr>
+        <w:t xml:space="preserve">##     decompose, spectrum</w:t>
+      </w:r>
+    </w:p>
+    <w:p>
+      <w:pPr>
+        <w:pStyle w:val="SourceCode"/>
+      </w:pPr>
+      <w:r>
+        <w:rPr>
+          <w:rStyle w:val="VerbatimChar"/>
+        </w:rPr>
+        <w:t xml:space="preserve">## The following object is masked from 'package:base':</w:t>
+      </w:r>
+      <w:r>
+        <w:br w:type="textWrapping"/>
+      </w:r>
+      <w:r>
+        <w:rPr>
+          <w:rStyle w:val="VerbatimChar"/>
+        </w:rPr>
+        <w:t xml:space="preserve">## </w:t>
+      </w:r>
+      <w:r>
+        <w:br w:type="textWrapping"/>
+      </w:r>
+      <w:r>
+        <w:rPr>
+          <w:rStyle w:val="VerbatimChar"/>
+        </w:rPr>
+        <w:t xml:space="preserve">##     union</w:t>
+      </w:r>
+    </w:p>
+    <w:p>
+      <w:pPr>
+        <w:pStyle w:val="SourceCode"/>
+      </w:pPr>
       <w:r>
         <w:rPr>
           <w:rStyle w:val="KeywordTok"/>
@@ -7268,9 +7380,584 @@
         </w:rPr>
         <w:t xml:space="preserve">(bipartite)</w:t>
       </w:r>
-      <w:r>
-        <w:br w:type="textWrapping"/>
-      </w:r>
+    </w:p>
+    <w:p>
+      <w:pPr>
+        <w:pStyle w:val="SourceCode"/>
+      </w:pPr>
+      <w:r>
+        <w:rPr>
+          <w:rStyle w:val="VerbatimChar"/>
+        </w:rPr>
+        <w:t xml:space="preserve">## Loading required package: vegan</w:t>
+      </w:r>
+    </w:p>
+    <w:p>
+      <w:pPr>
+        <w:pStyle w:val="SourceCode"/>
+      </w:pPr>
+      <w:r>
+        <w:rPr>
+          <w:rStyle w:val="VerbatimChar"/>
+        </w:rPr>
+        <w:t xml:space="preserve">## Loading required package: permute</w:t>
+      </w:r>
+    </w:p>
+    <w:p>
+      <w:pPr>
+        <w:pStyle w:val="SourceCode"/>
+      </w:pPr>
+      <w:r>
+        <w:rPr>
+          <w:rStyle w:val="VerbatimChar"/>
+        </w:rPr>
+        <w:t xml:space="preserve">## </w:t>
+      </w:r>
+      <w:r>
+        <w:br w:type="textWrapping"/>
+      </w:r>
+      <w:r>
+        <w:rPr>
+          <w:rStyle w:val="VerbatimChar"/>
+        </w:rPr>
+        <w:t xml:space="preserve">## Attaching package: 'permute'</w:t>
+      </w:r>
+    </w:p>
+    <w:p>
+      <w:pPr>
+        <w:pStyle w:val="SourceCode"/>
+      </w:pPr>
+      <w:r>
+        <w:rPr>
+          <w:rStyle w:val="VerbatimChar"/>
+        </w:rPr>
+        <w:t xml:space="preserve">## The following object is masked from 'package:igraph':</w:t>
+      </w:r>
+      <w:r>
+        <w:br w:type="textWrapping"/>
+      </w:r>
+      <w:r>
+        <w:rPr>
+          <w:rStyle w:val="VerbatimChar"/>
+        </w:rPr>
+        <w:t xml:space="preserve">## </w:t>
+      </w:r>
+      <w:r>
+        <w:br w:type="textWrapping"/>
+      </w:r>
+      <w:r>
+        <w:rPr>
+          <w:rStyle w:val="VerbatimChar"/>
+        </w:rPr>
+        <w:t xml:space="preserve">##     permute</w:t>
+      </w:r>
+    </w:p>
+    <w:p>
+      <w:pPr>
+        <w:pStyle w:val="SourceCode"/>
+      </w:pPr>
+      <w:r>
+        <w:rPr>
+          <w:rStyle w:val="VerbatimChar"/>
+        </w:rPr>
+        <w:t xml:space="preserve">## Loading required package: lattice</w:t>
+      </w:r>
+    </w:p>
+    <w:p>
+      <w:pPr>
+        <w:pStyle w:val="SourceCode"/>
+      </w:pPr>
+      <w:r>
+        <w:rPr>
+          <w:rStyle w:val="VerbatimChar"/>
+        </w:rPr>
+        <w:t xml:space="preserve">## This is vegan 2.4-3</w:t>
+      </w:r>
+    </w:p>
+    <w:p>
+      <w:pPr>
+        <w:pStyle w:val="SourceCode"/>
+      </w:pPr>
+      <w:r>
+        <w:rPr>
+          <w:rStyle w:val="VerbatimChar"/>
+        </w:rPr>
+        <w:t xml:space="preserve">## </w:t>
+      </w:r>
+      <w:r>
+        <w:br w:type="textWrapping"/>
+      </w:r>
+      <w:r>
+        <w:rPr>
+          <w:rStyle w:val="VerbatimChar"/>
+        </w:rPr>
+        <w:t xml:space="preserve">## Attaching package: 'vegan'</w:t>
+      </w:r>
+    </w:p>
+    <w:p>
+      <w:pPr>
+        <w:pStyle w:val="SourceCode"/>
+      </w:pPr>
+      <w:r>
+        <w:rPr>
+          <w:rStyle w:val="VerbatimChar"/>
+        </w:rPr>
+        <w:t xml:space="preserve">## The following object is masked from 'package:igraph':</w:t>
+      </w:r>
+      <w:r>
+        <w:br w:type="textWrapping"/>
+      </w:r>
+      <w:r>
+        <w:rPr>
+          <w:rStyle w:val="VerbatimChar"/>
+        </w:rPr>
+        <w:t xml:space="preserve">## </w:t>
+      </w:r>
+      <w:r>
+        <w:br w:type="textWrapping"/>
+      </w:r>
+      <w:r>
+        <w:rPr>
+          <w:rStyle w:val="VerbatimChar"/>
+        </w:rPr>
+        <w:t xml:space="preserve">##     diversity</w:t>
+      </w:r>
+    </w:p>
+    <w:p>
+      <w:pPr>
+        <w:pStyle w:val="SourceCode"/>
+      </w:pPr>
+      <w:r>
+        <w:rPr>
+          <w:rStyle w:val="VerbatimChar"/>
+        </w:rPr>
+        <w:t xml:space="preserve">## Loading required package: sna</w:t>
+      </w:r>
+    </w:p>
+    <w:p>
+      <w:pPr>
+        <w:pStyle w:val="SourceCode"/>
+      </w:pPr>
+      <w:r>
+        <w:rPr>
+          <w:rStyle w:val="VerbatimChar"/>
+        </w:rPr>
+        <w:t xml:space="preserve">## Loading required package: statnet.common</w:t>
+      </w:r>
+    </w:p>
+    <w:p>
+      <w:pPr>
+        <w:pStyle w:val="SourceCode"/>
+      </w:pPr>
+      <w:r>
+        <w:rPr>
+          <w:rStyle w:val="VerbatimChar"/>
+        </w:rPr>
+        <w:t xml:space="preserve">## Loading required package: network</w:t>
+      </w:r>
+    </w:p>
+    <w:p>
+      <w:pPr>
+        <w:pStyle w:val="SourceCode"/>
+      </w:pPr>
+      <w:r>
+        <w:rPr>
+          <w:rStyle w:val="VerbatimChar"/>
+        </w:rPr>
+        <w:t xml:space="preserve">## network: Classes for Relational Data</w:t>
+      </w:r>
+      <w:r>
+        <w:br w:type="textWrapping"/>
+      </w:r>
+      <w:r>
+        <w:rPr>
+          <w:rStyle w:val="VerbatimChar"/>
+        </w:rPr>
+        <w:t xml:space="preserve">## Version 1.13.0 created on 2015-08-31.</w:t>
+      </w:r>
+      <w:r>
+        <w:br w:type="textWrapping"/>
+      </w:r>
+      <w:r>
+        <w:rPr>
+          <w:rStyle w:val="VerbatimChar"/>
+        </w:rPr>
+        <w:t xml:space="preserve">## copyright (c) 2005, Carter T. Butts, University of California-Irvine</w:t>
+      </w:r>
+      <w:r>
+        <w:br w:type="textWrapping"/>
+      </w:r>
+      <w:r>
+        <w:rPr>
+          <w:rStyle w:val="VerbatimChar"/>
+        </w:rPr>
+        <w:t xml:space="preserve">##                     Mark S. Handcock, University of California -- Los Angeles</w:t>
+      </w:r>
+      <w:r>
+        <w:br w:type="textWrapping"/>
+      </w:r>
+      <w:r>
+        <w:rPr>
+          <w:rStyle w:val="VerbatimChar"/>
+        </w:rPr>
+        <w:t xml:space="preserve">##                     David R. Hunter, Penn State University</w:t>
+      </w:r>
+      <w:r>
+        <w:br w:type="textWrapping"/>
+      </w:r>
+      <w:r>
+        <w:rPr>
+          <w:rStyle w:val="VerbatimChar"/>
+        </w:rPr>
+        <w:t xml:space="preserve">##                     Martina Morris, University of Washington</w:t>
+      </w:r>
+      <w:r>
+        <w:br w:type="textWrapping"/>
+      </w:r>
+      <w:r>
+        <w:rPr>
+          <w:rStyle w:val="VerbatimChar"/>
+        </w:rPr>
+        <w:t xml:space="preserve">##                     Skye Bender-deMoll, University of Washington</w:t>
+      </w:r>
+      <w:r>
+        <w:br w:type="textWrapping"/>
+      </w:r>
+      <w:r>
+        <w:rPr>
+          <w:rStyle w:val="VerbatimChar"/>
+        </w:rPr>
+        <w:t xml:space="preserve">##  For citation information, type citation("network").</w:t>
+      </w:r>
+      <w:r>
+        <w:br w:type="textWrapping"/>
+      </w:r>
+      <w:r>
+        <w:rPr>
+          <w:rStyle w:val="VerbatimChar"/>
+        </w:rPr>
+        <w:t xml:space="preserve">##  Type help("network-package") to get started.</w:t>
+      </w:r>
+    </w:p>
+    <w:p>
+      <w:pPr>
+        <w:pStyle w:val="SourceCode"/>
+      </w:pPr>
+      <w:r>
+        <w:rPr>
+          <w:rStyle w:val="VerbatimChar"/>
+        </w:rPr>
+        <w:t xml:space="preserve">## </w:t>
+      </w:r>
+      <w:r>
+        <w:br w:type="textWrapping"/>
+      </w:r>
+      <w:r>
+        <w:rPr>
+          <w:rStyle w:val="VerbatimChar"/>
+        </w:rPr>
+        <w:t xml:space="preserve">## Attaching package: 'network'</w:t>
+      </w:r>
+    </w:p>
+    <w:p>
+      <w:pPr>
+        <w:pStyle w:val="SourceCode"/>
+      </w:pPr>
+      <w:r>
+        <w:rPr>
+          <w:rStyle w:val="VerbatimChar"/>
+        </w:rPr>
+        <w:t xml:space="preserve">## The following objects are masked from 'package:igraph':</w:t>
+      </w:r>
+      <w:r>
+        <w:br w:type="textWrapping"/>
+      </w:r>
+      <w:r>
+        <w:rPr>
+          <w:rStyle w:val="VerbatimChar"/>
+        </w:rPr>
+        <w:t xml:space="preserve">## </w:t>
+      </w:r>
+      <w:r>
+        <w:br w:type="textWrapping"/>
+      </w:r>
+      <w:r>
+        <w:rPr>
+          <w:rStyle w:val="VerbatimChar"/>
+        </w:rPr>
+        <w:t xml:space="preserve">##     %c%, %s%, add.edges, add.vertices, delete.edges,</w:t>
+      </w:r>
+      <w:r>
+        <w:br w:type="textWrapping"/>
+      </w:r>
+      <w:r>
+        <w:rPr>
+          <w:rStyle w:val="VerbatimChar"/>
+        </w:rPr>
+        <w:t xml:space="preserve">##     delete.vertices, get.edge.attribute, get.edges,</w:t>
+      </w:r>
+      <w:r>
+        <w:br w:type="textWrapping"/>
+      </w:r>
+      <w:r>
+        <w:rPr>
+          <w:rStyle w:val="VerbatimChar"/>
+        </w:rPr>
+        <w:t xml:space="preserve">##     get.vertex.attribute, is.bipartite, is.directed,</w:t>
+      </w:r>
+      <w:r>
+        <w:br w:type="textWrapping"/>
+      </w:r>
+      <w:r>
+        <w:rPr>
+          <w:rStyle w:val="VerbatimChar"/>
+        </w:rPr>
+        <w:t xml:space="preserve">##     list.edge.attributes, list.vertex.attributes,</w:t>
+      </w:r>
+      <w:r>
+        <w:br w:type="textWrapping"/>
+      </w:r>
+      <w:r>
+        <w:rPr>
+          <w:rStyle w:val="VerbatimChar"/>
+        </w:rPr>
+        <w:t xml:space="preserve">##     set.edge.attribute, set.vertex.attribute</w:t>
+      </w:r>
+    </w:p>
+    <w:p>
+      <w:pPr>
+        <w:pStyle w:val="SourceCode"/>
+      </w:pPr>
+      <w:r>
+        <w:rPr>
+          <w:rStyle w:val="VerbatimChar"/>
+        </w:rPr>
+        <w:t xml:space="preserve">## sna: Tools for Social Network Analysis</w:t>
+      </w:r>
+      <w:r>
+        <w:br w:type="textWrapping"/>
+      </w:r>
+      <w:r>
+        <w:rPr>
+          <w:rStyle w:val="VerbatimChar"/>
+        </w:rPr>
+        <w:t xml:space="preserve">## Version 2.4 created on 2016-07-23.</w:t>
+      </w:r>
+      <w:r>
+        <w:br w:type="textWrapping"/>
+      </w:r>
+      <w:r>
+        <w:rPr>
+          <w:rStyle w:val="VerbatimChar"/>
+        </w:rPr>
+        <w:t xml:space="preserve">## copyright (c) 2005, Carter T. Butts, University of California-Irvine</w:t>
+      </w:r>
+      <w:r>
+        <w:br w:type="textWrapping"/>
+      </w:r>
+      <w:r>
+        <w:rPr>
+          <w:rStyle w:val="VerbatimChar"/>
+        </w:rPr>
+        <w:t xml:space="preserve">##  For citation information, type citation("sna").</w:t>
+      </w:r>
+      <w:r>
+        <w:br w:type="textWrapping"/>
+      </w:r>
+      <w:r>
+        <w:rPr>
+          <w:rStyle w:val="VerbatimChar"/>
+        </w:rPr>
+        <w:t xml:space="preserve">##  Type help(package="sna") to get started.</w:t>
+      </w:r>
+    </w:p>
+    <w:p>
+      <w:pPr>
+        <w:pStyle w:val="SourceCode"/>
+      </w:pPr>
+      <w:r>
+        <w:rPr>
+          <w:rStyle w:val="VerbatimChar"/>
+        </w:rPr>
+        <w:t xml:space="preserve">## </w:t>
+      </w:r>
+      <w:r>
+        <w:br w:type="textWrapping"/>
+      </w:r>
+      <w:r>
+        <w:rPr>
+          <w:rStyle w:val="VerbatimChar"/>
+        </w:rPr>
+        <w:t xml:space="preserve">## Attaching package: 'sna'</w:t>
+      </w:r>
+    </w:p>
+    <w:p>
+      <w:pPr>
+        <w:pStyle w:val="SourceCode"/>
+      </w:pPr>
+      <w:r>
+        <w:rPr>
+          <w:rStyle w:val="VerbatimChar"/>
+        </w:rPr>
+        <w:t xml:space="preserve">## The following objects are masked from 'package:igraph':</w:t>
+      </w:r>
+      <w:r>
+        <w:br w:type="textWrapping"/>
+      </w:r>
+      <w:r>
+        <w:rPr>
+          <w:rStyle w:val="VerbatimChar"/>
+        </w:rPr>
+        <w:t xml:space="preserve">## </w:t>
+      </w:r>
+      <w:r>
+        <w:br w:type="textWrapping"/>
+      </w:r>
+      <w:r>
+        <w:rPr>
+          <w:rStyle w:val="VerbatimChar"/>
+        </w:rPr>
+        <w:t xml:space="preserve">##     betweenness, bonpow, closeness, components, degree,</w:t>
+      </w:r>
+      <w:r>
+        <w:br w:type="textWrapping"/>
+      </w:r>
+      <w:r>
+        <w:rPr>
+          <w:rStyle w:val="VerbatimChar"/>
+        </w:rPr>
+        <w:t xml:space="preserve">##     dyad.census, evcent, hierarchy, is.connected, neighborhood,</w:t>
+      </w:r>
+      <w:r>
+        <w:br w:type="textWrapping"/>
+      </w:r>
+      <w:r>
+        <w:rPr>
+          <w:rStyle w:val="VerbatimChar"/>
+        </w:rPr>
+        <w:t xml:space="preserve">##     triad.census</w:t>
+      </w:r>
+    </w:p>
+    <w:p>
+      <w:pPr>
+        <w:pStyle w:val="SourceCode"/>
+      </w:pPr>
+      <w:r>
+        <w:rPr>
+          <w:rStyle w:val="VerbatimChar"/>
+        </w:rPr>
+        <w:t xml:space="preserve">##  This is bipartite 2.08</w:t>
+      </w:r>
+      <w:r>
+        <w:br w:type="textWrapping"/>
+      </w:r>
+      <w:r>
+        <w:rPr>
+          <w:rStyle w:val="VerbatimChar"/>
+        </w:rPr>
+        <w:t xml:space="preserve">##  For latest changes see versionlog in  ?"bipartite-package".</w:t>
+      </w:r>
+      <w:r>
+        <w:br w:type="textWrapping"/>
+      </w:r>
+      <w:r>
+        <w:rPr>
+          <w:rStyle w:val="VerbatimChar"/>
+        </w:rPr>
+        <w:t xml:space="preserve">##  For citation see: citation("bipartite").</w:t>
+      </w:r>
+      <w:r>
+        <w:br w:type="textWrapping"/>
+      </w:r>
+      <w:r>
+        <w:rPr>
+          <w:rStyle w:val="VerbatimChar"/>
+        </w:rPr>
+        <w:t xml:space="preserve">##  Have a nice time plotting and analysing two-mode networks.</w:t>
+      </w:r>
+    </w:p>
+    <w:p>
+      <w:pPr>
+        <w:pStyle w:val="SourceCode"/>
+      </w:pPr>
+      <w:r>
+        <w:rPr>
+          <w:rStyle w:val="VerbatimChar"/>
+        </w:rPr>
+        <w:t xml:space="preserve">## </w:t>
+      </w:r>
+      <w:r>
+        <w:br w:type="textWrapping"/>
+      </w:r>
+      <w:r>
+        <w:rPr>
+          <w:rStyle w:val="VerbatimChar"/>
+        </w:rPr>
+        <w:t xml:space="preserve">## Attaching package: 'bipartite'</w:t>
+      </w:r>
+    </w:p>
+    <w:p>
+      <w:pPr>
+        <w:pStyle w:val="SourceCode"/>
+      </w:pPr>
+      <w:r>
+        <w:rPr>
+          <w:rStyle w:val="VerbatimChar"/>
+        </w:rPr>
+        <w:t xml:space="preserve">## The following object is masked from 'package:vegan':</w:t>
+      </w:r>
+      <w:r>
+        <w:br w:type="textWrapping"/>
+      </w:r>
+      <w:r>
+        <w:rPr>
+          <w:rStyle w:val="VerbatimChar"/>
+        </w:rPr>
+        <w:t xml:space="preserve">## </w:t>
+      </w:r>
+      <w:r>
+        <w:br w:type="textWrapping"/>
+      </w:r>
+      <w:r>
+        <w:rPr>
+          <w:rStyle w:val="VerbatimChar"/>
+        </w:rPr>
+        <w:t xml:space="preserve">##     nullmodel</w:t>
+      </w:r>
+    </w:p>
+    <w:p>
+      <w:pPr>
+        <w:pStyle w:val="SourceCode"/>
+      </w:pPr>
+      <w:r>
+        <w:rPr>
+          <w:rStyle w:val="VerbatimChar"/>
+        </w:rPr>
+        <w:t xml:space="preserve">## The following object is masked from 'package:igraph':</w:t>
+      </w:r>
+      <w:r>
+        <w:br w:type="textWrapping"/>
+      </w:r>
+      <w:r>
+        <w:rPr>
+          <w:rStyle w:val="VerbatimChar"/>
+        </w:rPr>
+        <w:t xml:space="preserve">## </w:t>
+      </w:r>
+      <w:r>
+        <w:br w:type="textWrapping"/>
+      </w:r>
+      <w:r>
+        <w:rPr>
+          <w:rStyle w:val="VerbatimChar"/>
+        </w:rPr>
+        <w:t xml:space="preserve">##     strength</w:t>
+      </w:r>
+    </w:p>
+    <w:p>
+      <w:pPr>
+        <w:pStyle w:val="SourceCode"/>
+      </w:pPr>
       <w:r>
         <w:rPr>
           <w:rStyle w:val="NormalTok"/>
@@ -8378,7 +9065,7 @@
     </w:lvl>
   </w:abstractNum>
   <w:abstractNum w:abstractNumId="990">
-    <w:nsid w:val="51c357c1"/>
+    <w:nsid w:val="16019a8c"/>
     <w:multiLevelType w:val="multilevel"/>
     <w:lvl w:ilvl="0">
       <w:numFmt w:val="bullet"/>
@@ -8459,7 +9146,7 @@
     </w:lvl>
   </w:abstractNum>
   <w:abstractNum w:abstractNumId="99411">
-    <w:nsid w:val="dc5563f6"/>
+    <w:nsid w:val="4b7a8e49"/>
     <w:multiLevelType w:val="multilevel"/>
     <w:lvl w:ilvl="0">
       <w:start w:val="1"/>

</xml_diff>